<commit_message>
paper edits for resub
</commit_message>
<xml_diff>
--- a/paper/resub/Citations to add.docx
+++ b/paper/resub/Citations to add.docx
@@ -314,10 +314,782 @@
         </w:r>
       </w:hyperlink>
     </w:p>
+    <w:p>
+      <w:pPr>
+        <w:pStyle w:val="NormalWeb"/>
+        <w:rPr>
+          <w:color w:val="000000"/>
+          <w:sz w:val="27"/>
+          <w:szCs w:val="27"/>
+        </w:rPr>
+      </w:pPr>
+      <w:proofErr w:type="spellStart"/>
+      <w:r>
+        <w:rPr>
+          <w:color w:val="000000"/>
+          <w:sz w:val="27"/>
+          <w:szCs w:val="27"/>
+        </w:rPr>
+        <w:t>Jombart</w:t>
+      </w:r>
+      <w:proofErr w:type="spellEnd"/>
+      <w:r>
+        <w:rPr>
+          <w:color w:val="000000"/>
+          <w:sz w:val="27"/>
+          <w:szCs w:val="27"/>
+        </w:rPr>
+        <w:t xml:space="preserve">, T. (2008) </w:t>
+      </w:r>
+      <w:proofErr w:type="spellStart"/>
+      <w:r>
+        <w:rPr>
+          <w:color w:val="000000"/>
+          <w:sz w:val="27"/>
+          <w:szCs w:val="27"/>
+        </w:rPr>
+        <w:t>adegenet</w:t>
+      </w:r>
+      <w:proofErr w:type="spellEnd"/>
+      <w:r>
+        <w:rPr>
+          <w:color w:val="000000"/>
+          <w:sz w:val="27"/>
+          <w:szCs w:val="27"/>
+        </w:rPr>
+        <w:t xml:space="preserve">: </w:t>
+      </w:r>
+      <w:proofErr w:type="gramStart"/>
+      <w:r>
+        <w:rPr>
+          <w:color w:val="000000"/>
+          <w:sz w:val="27"/>
+          <w:szCs w:val="27"/>
+        </w:rPr>
+        <w:t>a</w:t>
+      </w:r>
+      <w:proofErr w:type="gramEnd"/>
+      <w:r>
+        <w:rPr>
+          <w:color w:val="000000"/>
+          <w:sz w:val="27"/>
+          <w:szCs w:val="27"/>
+        </w:rPr>
+        <w:t xml:space="preserve"> R package for the multivariate analysis of genetic markers. Bioinformatics 24: 1403-</w:t>
+      </w:r>
+      <w:proofErr w:type="gramStart"/>
+      <w:r>
+        <w:rPr>
+          <w:color w:val="000000"/>
+          <w:sz w:val="27"/>
+          <w:szCs w:val="27"/>
+        </w:rPr>
+        <w:t>1405.&lt;</w:t>
+      </w:r>
+      <w:proofErr w:type="gramEnd"/>
+      <w:r>
+        <w:rPr>
+          <w:color w:val="000000"/>
+          <w:sz w:val="27"/>
+          <w:szCs w:val="27"/>
+        </w:rPr>
+        <w:fldChar w:fldCharType="begin"/>
+      </w:r>
+      <w:r>
+        <w:rPr>
+          <w:color w:val="000000"/>
+          <w:sz w:val="27"/>
+          <w:szCs w:val="27"/>
+        </w:rPr>
+        <w:instrText xml:space="preserve"> HYPERLINK "http://dx.doi.org/10.1093/bioinformatics/btn129" </w:instrText>
+      </w:r>
+      <w:r>
+        <w:rPr>
+          <w:color w:val="000000"/>
+          <w:sz w:val="27"/>
+          <w:szCs w:val="27"/>
+        </w:rPr>
+        <w:fldChar w:fldCharType="separate"/>
+      </w:r>
+      <w:r>
+        <w:rPr>
+          <w:rStyle w:val="Hyperlink"/>
+          <w:sz w:val="27"/>
+          <w:szCs w:val="27"/>
+          <w:shd w:val="clear" w:color="auto" w:fill="FFFFFF"/>
+        </w:rPr>
+        <w:t>doi:10.1093/bioinformatics/btn129</w:t>
+      </w:r>
+      <w:r>
+        <w:rPr>
+          <w:color w:val="000000"/>
+          <w:sz w:val="27"/>
+          <w:szCs w:val="27"/>
+        </w:rPr>
+        <w:fldChar w:fldCharType="end"/>
+      </w:r>
+      <w:r>
+        <w:rPr>
+          <w:color w:val="000000"/>
+          <w:sz w:val="27"/>
+          <w:szCs w:val="27"/>
+        </w:rPr>
+        <w:t>&gt;</w:t>
+      </w:r>
+    </w:p>
+    <w:p>
+      <w:pPr>
+        <w:pStyle w:val="NormalWeb"/>
+        <w:rPr>
+          <w:color w:val="000000"/>
+          <w:sz w:val="27"/>
+          <w:szCs w:val="27"/>
+        </w:rPr>
+      </w:pPr>
+      <w:proofErr w:type="spellStart"/>
+      <w:r>
+        <w:rPr>
+          <w:color w:val="000000"/>
+          <w:sz w:val="27"/>
+          <w:szCs w:val="27"/>
+        </w:rPr>
+        <w:t>Jombart</w:t>
+      </w:r>
+      <w:proofErr w:type="spellEnd"/>
+      <w:r>
+        <w:rPr>
+          <w:color w:val="000000"/>
+          <w:sz w:val="27"/>
+          <w:szCs w:val="27"/>
+        </w:rPr>
+        <w:t xml:space="preserve"> T. and Ahmed I. (2011) </w:t>
+      </w:r>
+      <w:proofErr w:type="spellStart"/>
+      <w:r>
+        <w:rPr>
+          <w:color w:val="000000"/>
+          <w:sz w:val="27"/>
+          <w:szCs w:val="27"/>
+        </w:rPr>
+        <w:t>adegenet</w:t>
+      </w:r>
+      <w:proofErr w:type="spellEnd"/>
+      <w:r>
+        <w:rPr>
+          <w:color w:val="000000"/>
+          <w:sz w:val="27"/>
+          <w:szCs w:val="27"/>
+        </w:rPr>
+        <w:t xml:space="preserve"> 1.3-1: new tools for the analysis of genome-wide SNP data. </w:t>
+      </w:r>
+      <w:proofErr w:type="gramStart"/>
+      <w:r>
+        <w:rPr>
+          <w:color w:val="000000"/>
+          <w:sz w:val="27"/>
+          <w:szCs w:val="27"/>
+        </w:rPr>
+        <w:t>Bioinformatics.&lt;</w:t>
+      </w:r>
+      <w:proofErr w:type="gramEnd"/>
+      <w:r>
+        <w:fldChar w:fldCharType="begin"/>
+      </w:r>
+      <w:r>
+        <w:instrText xml:space="preserve"> HYPERLINK "http://dx.doi.org/10.1093/bioinformatics/btr521" </w:instrText>
+      </w:r>
+      <w:r>
+        <w:fldChar w:fldCharType="separate"/>
+      </w:r>
+      <w:r>
+        <w:rPr>
+          <w:rStyle w:val="Hyperlink"/>
+          <w:sz w:val="27"/>
+          <w:szCs w:val="27"/>
+          <w:shd w:val="clear" w:color="auto" w:fill="FFFFFF"/>
+        </w:rPr>
+        <w:t>doi:10.1093/bioinformatics/btr521</w:t>
+      </w:r>
+      <w:r>
+        <w:rPr>
+          <w:rStyle w:val="Hyperlink"/>
+          <w:sz w:val="27"/>
+          <w:szCs w:val="27"/>
+          <w:shd w:val="clear" w:color="auto" w:fill="FFFFFF"/>
+        </w:rPr>
+        <w:fldChar w:fldCharType="end"/>
+      </w:r>
+      <w:r>
+        <w:rPr>
+          <w:color w:val="000000"/>
+          <w:sz w:val="27"/>
+          <w:szCs w:val="27"/>
+        </w:rPr>
+        <w:t>&gt;</w:t>
+      </w:r>
+    </w:p>
+    <w:p>
+      <w:pPr>
+        <w:pStyle w:val="NormalWeb"/>
+        <w:rPr>
+          <w:color w:val="000000"/>
+          <w:sz w:val="27"/>
+          <w:szCs w:val="27"/>
+        </w:rPr>
+      </w:pPr>
+    </w:p>
+    <w:p>
+      <w:pPr>
+        <w:pStyle w:val="CommentText"/>
+      </w:pPr>
+      <w:r>
+        <w:t xml:space="preserve">Sim 2012 and other </w:t>
+      </w:r>
+      <w:r>
+        <w:t xml:space="preserve">Citations here </w:t>
+      </w:r>
+      <w:hyperlink r:id="rId5" w:history="1">
+        <w:r>
+          <w:rPr>
+            <w:rStyle w:val="Hyperlink"/>
+          </w:rPr>
+          <w:t>http://solcap.msu.edu/publications.shtml</w:t>
+        </w:r>
+      </w:hyperlink>
+      <w:r>
+        <w:t xml:space="preserve"> </w:t>
+      </w:r>
+    </w:p>
+    <w:p>
+      <w:pPr>
+        <w:pStyle w:val="NormalWeb"/>
+        <w:rPr>
+          <w:color w:val="000000"/>
+          <w:sz w:val="27"/>
+          <w:szCs w:val="27"/>
+        </w:rPr>
+      </w:pPr>
+    </w:p>
     <w:p/>
     <w:p>
+      <w:proofErr w:type="spellStart"/>
+      <w:r>
+        <w:t>Choquer</w:t>
+      </w:r>
+      <w:proofErr w:type="spellEnd"/>
+      <w:r>
+        <w:t xml:space="preserve">, M., Fournier, E., Kunz, C., </w:t>
+      </w:r>
+      <w:proofErr w:type="spellStart"/>
+      <w:r>
+        <w:t>Levis</w:t>
+      </w:r>
+      <w:proofErr w:type="spellEnd"/>
+      <w:r>
+        <w:t xml:space="preserve">, C., </w:t>
+      </w:r>
+      <w:proofErr w:type="spellStart"/>
+      <w:r>
+        <w:t>Pradier</w:t>
+      </w:r>
+      <w:proofErr w:type="spellEnd"/>
+      <w:r>
+        <w:t xml:space="preserve">, J. M., Simon, A., &amp; </w:t>
+      </w:r>
+      <w:proofErr w:type="spellStart"/>
+      <w:r>
+        <w:t>Viaud</w:t>
+      </w:r>
+      <w:proofErr w:type="spellEnd"/>
+      <w:r>
+        <w:t xml:space="preserve">, M. (2007). Botrytis cinerea virulence factors: new insights into a necrotrophic and </w:t>
+      </w:r>
+      <w:proofErr w:type="spellStart"/>
+      <w:r>
+        <w:t>polyphageous</w:t>
+      </w:r>
+      <w:proofErr w:type="spellEnd"/>
+      <w:r>
+        <w:t xml:space="preserve"> pathogen. FEMS Microbiology Letters, 277(1), 1-10.</w:t>
+      </w:r>
+    </w:p>
+    <w:p/>
+    <w:p>
+      <w:proofErr w:type="spellStart"/>
+      <w:r>
+        <w:t>Viaud</w:t>
+      </w:r>
+      <w:proofErr w:type="spellEnd"/>
+      <w:r>
+        <w:t xml:space="preserve">, Muriel, et al. "Le </w:t>
+      </w:r>
+      <w:proofErr w:type="spellStart"/>
+      <w:r>
+        <w:t>génome</w:t>
+      </w:r>
+      <w:proofErr w:type="spellEnd"/>
+      <w:r>
+        <w:t xml:space="preserve"> de Botrytis </w:t>
+      </w:r>
+      <w:proofErr w:type="spellStart"/>
+      <w:r>
+        <w:t>décrypté</w:t>
+      </w:r>
+      <w:proofErr w:type="spellEnd"/>
+      <w:r>
+        <w:t xml:space="preserve">." Revue des </w:t>
+      </w:r>
+      <w:proofErr w:type="spellStart"/>
+      <w:r>
+        <w:t>oenologues</w:t>
+      </w:r>
+      <w:proofErr w:type="spellEnd"/>
+      <w:r>
+        <w:t xml:space="preserve"> et des techniques </w:t>
+      </w:r>
+      <w:proofErr w:type="spellStart"/>
+      <w:r>
+        <w:t>vitivinicoles</w:t>
+      </w:r>
+      <w:proofErr w:type="spellEnd"/>
+      <w:r>
+        <w:t xml:space="preserve"> et </w:t>
+      </w:r>
+      <w:proofErr w:type="spellStart"/>
+      <w:r>
+        <w:t>oenologiques</w:t>
+      </w:r>
+      <w:proofErr w:type="spellEnd"/>
+      <w:r>
+        <w:t xml:space="preserve"> 142 (2012): 9-11.</w:t>
+      </w:r>
+    </w:p>
+    <w:p/>
+    <w:p>
+      <w:r>
+        <w:t xml:space="preserve">Daniel R. </w:t>
+      </w:r>
+      <w:proofErr w:type="spellStart"/>
+      <w:r>
+        <w:t>Zerbino</w:t>
+      </w:r>
+      <w:proofErr w:type="spellEnd"/>
+      <w:r>
+        <w:t xml:space="preserve">, </w:t>
+      </w:r>
+      <w:proofErr w:type="spellStart"/>
+      <w:r>
+        <w:t>Premanand</w:t>
+      </w:r>
+      <w:proofErr w:type="spellEnd"/>
+      <w:r>
+        <w:t xml:space="preserve"> </w:t>
+      </w:r>
+      <w:proofErr w:type="spellStart"/>
+      <w:r>
+        <w:t>Achuthan</w:t>
+      </w:r>
+      <w:proofErr w:type="spellEnd"/>
+      <w:r>
+        <w:t xml:space="preserve">, </w:t>
+      </w:r>
+      <w:proofErr w:type="spellStart"/>
+      <w:r>
+        <w:t>Wasiu</w:t>
+      </w:r>
+      <w:proofErr w:type="spellEnd"/>
+      <w:r>
+        <w:t xml:space="preserve"> </w:t>
+      </w:r>
+      <w:proofErr w:type="spellStart"/>
+      <w:r>
+        <w:t>Akanni</w:t>
+      </w:r>
+      <w:proofErr w:type="spellEnd"/>
+      <w:r>
+        <w:t xml:space="preserve">, M. Ridwan </w:t>
+      </w:r>
+      <w:proofErr w:type="spellStart"/>
+      <w:r>
+        <w:t>Amode</w:t>
+      </w:r>
+      <w:proofErr w:type="spellEnd"/>
+      <w:r>
+        <w:t xml:space="preserve">, Daniel Barrell, </w:t>
+      </w:r>
+      <w:proofErr w:type="spellStart"/>
+      <w:r>
+        <w:t>Jyothish</w:t>
+      </w:r>
+      <w:proofErr w:type="spellEnd"/>
+      <w:r>
+        <w:t xml:space="preserve"> Bhai, Konstantinos </w:t>
+      </w:r>
+      <w:proofErr w:type="spellStart"/>
+      <w:r>
+        <w:t>Billis</w:t>
+      </w:r>
+      <w:proofErr w:type="spellEnd"/>
+      <w:r>
+        <w:t xml:space="preserve">, Carla Cummins, Astrid Gall, Carlos García </w:t>
+      </w:r>
+      <w:proofErr w:type="spellStart"/>
+      <w:r>
+        <w:t>Giro´n</w:t>
+      </w:r>
+      <w:proofErr w:type="spellEnd"/>
+      <w:r>
+        <w:t xml:space="preserve">, Laurent Gil, Leo Gordon, Leanne Haggerty, Erin Haskell, Thibaut </w:t>
+      </w:r>
+      <w:proofErr w:type="spellStart"/>
+      <w:r>
+        <w:t>Hourlier</w:t>
+      </w:r>
+      <w:proofErr w:type="spellEnd"/>
+      <w:r>
+        <w:t xml:space="preserve">, Osagie G. </w:t>
+      </w:r>
+      <w:proofErr w:type="spellStart"/>
+      <w:r>
+        <w:t>Izuogu</w:t>
+      </w:r>
+      <w:proofErr w:type="spellEnd"/>
+      <w:r>
+        <w:t xml:space="preserve">, Sophie H. Janacek, Thomas </w:t>
+      </w:r>
+      <w:proofErr w:type="spellStart"/>
+      <w:r>
+        <w:t>Juettemann</w:t>
+      </w:r>
+      <w:proofErr w:type="spellEnd"/>
+      <w:r>
+        <w:t xml:space="preserve">, Jimmy Kiang To, Matthew R. Laird, </w:t>
+      </w:r>
+      <w:proofErr w:type="spellStart"/>
+      <w:r>
+        <w:t>Ilias</w:t>
+      </w:r>
+      <w:proofErr w:type="spellEnd"/>
+      <w:r>
+        <w:t xml:space="preserve"> </w:t>
+      </w:r>
+      <w:proofErr w:type="spellStart"/>
+      <w:r>
+        <w:t>Lavidas</w:t>
+      </w:r>
+      <w:proofErr w:type="spellEnd"/>
+      <w:r>
+        <w:t xml:space="preserve">, </w:t>
+      </w:r>
+      <w:proofErr w:type="spellStart"/>
+      <w:r>
+        <w:t>Zhicheng</w:t>
+      </w:r>
+      <w:proofErr w:type="spellEnd"/>
+      <w:r>
+        <w:t xml:space="preserve"> Liu, Jane E. Loveland, Thomas </w:t>
+      </w:r>
+      <w:proofErr w:type="spellStart"/>
+      <w:r>
+        <w:t>Maurel</w:t>
+      </w:r>
+      <w:proofErr w:type="spellEnd"/>
+      <w:r>
+        <w:t xml:space="preserve">, William McLaren, Benjamin Moore, Jonathan </w:t>
+      </w:r>
+      <w:proofErr w:type="spellStart"/>
+      <w:r>
+        <w:t>Mudge</w:t>
+      </w:r>
+      <w:proofErr w:type="spellEnd"/>
+      <w:r>
+        <w:t xml:space="preserve">, Daniel N. Murphy, Victoria Newman, Michael </w:t>
+      </w:r>
+      <w:proofErr w:type="spellStart"/>
+      <w:r>
+        <w:t>Nuhn</w:t>
+      </w:r>
+      <w:proofErr w:type="spellEnd"/>
+      <w:r>
+        <w:t xml:space="preserve">, </w:t>
+      </w:r>
+      <w:proofErr w:type="spellStart"/>
+      <w:r>
+        <w:t>Denye</w:t>
+      </w:r>
+      <w:proofErr w:type="spellEnd"/>
+      <w:r>
+        <w:t xml:space="preserve"> </w:t>
+      </w:r>
+      <w:proofErr w:type="spellStart"/>
+      <w:r>
+        <w:t>Ogeh</w:t>
+      </w:r>
+      <w:proofErr w:type="spellEnd"/>
+      <w:r>
+        <w:t xml:space="preserve">, Chuang Kee Ong, Anne Parker, Mateus Patricio, Harpreet Singh </w:t>
+      </w:r>
+      <w:proofErr w:type="spellStart"/>
+      <w:r>
+        <w:t>Riat</w:t>
+      </w:r>
+      <w:proofErr w:type="spellEnd"/>
+      <w:r>
+        <w:t xml:space="preserve">, Helen </w:t>
+      </w:r>
+      <w:proofErr w:type="spellStart"/>
+      <w:r>
+        <w:t>Schuilenburg</w:t>
+      </w:r>
+      <w:proofErr w:type="spellEnd"/>
+      <w:r>
+        <w:t xml:space="preserve">, Dan Sheppard, Helen Sparrow, Kieron Taylor, Anja </w:t>
+      </w:r>
+      <w:proofErr w:type="spellStart"/>
+      <w:r>
+        <w:t>Thormann</w:t>
+      </w:r>
+      <w:proofErr w:type="spellEnd"/>
+      <w:r>
+        <w:t xml:space="preserve">, Alessandro </w:t>
+      </w:r>
+      <w:proofErr w:type="spellStart"/>
+      <w:r>
+        <w:t>Vullo</w:t>
+      </w:r>
+      <w:proofErr w:type="spellEnd"/>
+      <w:r>
+        <w:t xml:space="preserve">, Brandon </w:t>
+      </w:r>
+      <w:proofErr w:type="spellStart"/>
+      <w:r>
+        <w:t>Walts</w:t>
+      </w:r>
+      <w:proofErr w:type="spellEnd"/>
+      <w:r>
+        <w:t xml:space="preserve">, </w:t>
+      </w:r>
+      <w:proofErr w:type="spellStart"/>
+      <w:r>
+        <w:t>Amonida</w:t>
+      </w:r>
+      <w:proofErr w:type="spellEnd"/>
+      <w:r>
+        <w:t xml:space="preserve"> </w:t>
+      </w:r>
+      <w:proofErr w:type="spellStart"/>
+      <w:r>
+        <w:t>Zadissa</w:t>
+      </w:r>
+      <w:proofErr w:type="spellEnd"/>
+      <w:r>
+        <w:t xml:space="preserve">, Adam Frankish, Sarah E. Hunt, </w:t>
+      </w:r>
+      <w:proofErr w:type="spellStart"/>
+      <w:r>
+        <w:t>Myrto</w:t>
+      </w:r>
+      <w:proofErr w:type="spellEnd"/>
+      <w:r>
+        <w:t xml:space="preserve"> </w:t>
+      </w:r>
+      <w:proofErr w:type="spellStart"/>
+      <w:r>
+        <w:t>Kostadima</w:t>
+      </w:r>
+      <w:proofErr w:type="spellEnd"/>
+      <w:r>
+        <w:t xml:space="preserve">, Nicholas Langridge, Fergal J. Martin, Matthieu </w:t>
+      </w:r>
+      <w:proofErr w:type="spellStart"/>
+      <w:r>
+        <w:t>Muffato</w:t>
+      </w:r>
+      <w:proofErr w:type="spellEnd"/>
+      <w:r>
+        <w:t xml:space="preserve">, Emily Perry, Magali </w:t>
+      </w:r>
+      <w:proofErr w:type="spellStart"/>
+      <w:r>
+        <w:t>Ruffier</w:t>
+      </w:r>
+      <w:proofErr w:type="spellEnd"/>
+      <w:r>
+        <w:t xml:space="preserve">, Dan M. </w:t>
+      </w:r>
+      <w:proofErr w:type="spellStart"/>
+      <w:r>
+        <w:t>Staines</w:t>
+      </w:r>
+      <w:proofErr w:type="spellEnd"/>
+      <w:r>
+        <w:t xml:space="preserve">, Stephen J. </w:t>
+      </w:r>
+      <w:proofErr w:type="spellStart"/>
+      <w:r>
+        <w:t>Trevanion</w:t>
+      </w:r>
+      <w:proofErr w:type="spellEnd"/>
+      <w:r>
+        <w:t xml:space="preserve">, Bronwen L. </w:t>
+      </w:r>
+      <w:proofErr w:type="spellStart"/>
+      <w:r>
+        <w:t>Aken</w:t>
+      </w:r>
+      <w:proofErr w:type="spellEnd"/>
+      <w:r>
+        <w:t xml:space="preserve">, Fiona Cunningham, Andrew Yates, Paul </w:t>
+      </w:r>
+      <w:proofErr w:type="spellStart"/>
+      <w:r>
+        <w:t>Flicek</w:t>
+      </w:r>
+      <w:proofErr w:type="spellEnd"/>
+    </w:p>
+    <w:p>
+      <w:proofErr w:type="spellStart"/>
+      <w:r>
+        <w:lastRenderedPageBreak/>
+        <w:t>Ensembl</w:t>
+      </w:r>
+      <w:proofErr w:type="spellEnd"/>
+      <w:r>
+        <w:t xml:space="preserve"> 2018.</w:t>
+      </w:r>
+    </w:p>
+    <w:p/>
+    <w:p>
+      <w:r>
+        <w:t xml:space="preserve">Rewiring of </w:t>
+      </w:r>
+      <w:proofErr w:type="spellStart"/>
+      <w:r>
+        <w:t>jasmonate</w:t>
+      </w:r>
+      <w:proofErr w:type="spellEnd"/>
+      <w:r>
+        <w:t xml:space="preserve"> and phytochrome B </w:t>
+      </w:r>
+      <w:proofErr w:type="spellStart"/>
+      <w:r>
+        <w:t>signalling</w:t>
+      </w:r>
+      <w:proofErr w:type="spellEnd"/>
+      <w:r>
+        <w:t xml:space="preserve"> uncouples plant growth-defense tradeoffs</w:t>
+      </w:r>
+    </w:p>
+    <w:p>
+      <w:r>
+        <w:t xml:space="preserve">Marcelo L. Campos, Yuki Yoshida, Ian T. Major, Dalton de Oliveira Ferreira, </w:t>
+      </w:r>
+      <w:proofErr w:type="spellStart"/>
+      <w:r>
+        <w:t>Sarathi</w:t>
+      </w:r>
+      <w:proofErr w:type="spellEnd"/>
+      <w:r>
+        <w:t xml:space="preserve"> M. </w:t>
+      </w:r>
+      <w:proofErr w:type="spellStart"/>
+      <w:r>
+        <w:t>Weraduwage</w:t>
+      </w:r>
+      <w:proofErr w:type="spellEnd"/>
+      <w:r>
+        <w:t xml:space="preserve">, John E. Froehlich, Brendan F. Johnson, David M. Kramer, Georg </w:t>
+      </w:r>
+      <w:proofErr w:type="spellStart"/>
+      <w:r>
+        <w:t>Jander</w:t>
+      </w:r>
+      <w:proofErr w:type="spellEnd"/>
+      <w:r>
+        <w:t>, Thomas D. Sharkey &amp; Gregg A. Howe</w:t>
+      </w:r>
+    </w:p>
+    <w:p/>
+    <w:p>
       <w:bookmarkStart w:id="0" w:name="_GoBack"/>
-      <w:bookmarkEnd w:id="0"/>
+      <w:r>
+        <w:t>The shade‐avoidance syndrome: multiple signals and ecological consequences</w:t>
+      </w:r>
+    </w:p>
+    <w:p>
+      <w:r>
+        <w:t xml:space="preserve">Carlos L. </w:t>
+      </w:r>
+      <w:proofErr w:type="spellStart"/>
+      <w:proofErr w:type="gramStart"/>
+      <w:r>
+        <w:t>Ballaré</w:t>
+      </w:r>
+      <w:proofErr w:type="spellEnd"/>
+      <w:r>
+        <w:t xml:space="preserve">  Ronald</w:t>
+      </w:r>
+      <w:proofErr w:type="gramEnd"/>
+      <w:r>
+        <w:t xml:space="preserve"> </w:t>
+      </w:r>
+      <w:proofErr w:type="spellStart"/>
+      <w:r>
+        <w:t>Pierik</w:t>
+      </w:r>
+      <w:proofErr w:type="spellEnd"/>
+    </w:p>
+    <w:bookmarkEnd w:id="0"/>
+    <w:p/>
+    <w:p>
+      <w:r>
+        <w:t>Mechanisms to Mitigate the Trade-Off between Growth and Defense</w:t>
+      </w:r>
+    </w:p>
+    <w:p>
+      <w:r>
+        <w:t xml:space="preserve">Talia L. </w:t>
+      </w:r>
+      <w:proofErr w:type="spellStart"/>
+      <w:r>
+        <w:t>Karasov</w:t>
+      </w:r>
+      <w:proofErr w:type="spellEnd"/>
+      <w:r>
+        <w:t xml:space="preserve">, </w:t>
+      </w:r>
+      <w:proofErr w:type="spellStart"/>
+      <w:r>
+        <w:t>Eunyoung</w:t>
+      </w:r>
+      <w:proofErr w:type="spellEnd"/>
+      <w:r>
+        <w:t xml:space="preserve"> </w:t>
+      </w:r>
+      <w:proofErr w:type="spellStart"/>
+      <w:r>
+        <w:t>Chae</w:t>
+      </w:r>
+      <w:proofErr w:type="spellEnd"/>
+      <w:r>
+        <w:t xml:space="preserve">, Jacob J. Herman, Joy </w:t>
+      </w:r>
+      <w:proofErr w:type="spellStart"/>
+      <w:r>
+        <w:t>Bergelson</w:t>
+      </w:r>
+      <w:proofErr w:type="spellEnd"/>
+    </w:p>
+    <w:p/>
+    <w:p>
+      <w:r>
+        <w:t>Tobias Züst1 and Anurag A. Agrawal2</w:t>
+      </w:r>
+    </w:p>
+    <w:p>
+      <w:r>
+        <w:t>Trade-Offs Between Plant Growth and Defense Against Insect Herbivory: An Emerging Mechanistic Synthesis</w:t>
+      </w:r>
     </w:p>
     <w:sectPr>
       <w:pgSz w:w="12240" w:h="15840"/>
@@ -777,6 +1549,48 @@
       <w:shd w:val="clear" w:color="auto" w:fill="E6E6E6"/>
     </w:rPr>
   </w:style>
+  <w:style w:type="paragraph" w:styleId="NormalWeb">
+    <w:name w:val="Normal (Web)"/>
+    <w:basedOn w:val="Normal"/>
+    <w:uiPriority w:val="99"/>
+    <w:semiHidden/>
+    <w:unhideWhenUsed/>
+    <w:rsid w:val="008127EF"/>
+    <w:pPr>
+      <w:spacing w:before="100" w:beforeAutospacing="1" w:after="100" w:afterAutospacing="1" w:line="240" w:lineRule="auto"/>
+    </w:pPr>
+    <w:rPr>
+      <w:rFonts w:ascii="Times New Roman" w:eastAsia="Times New Roman" w:hAnsi="Times New Roman" w:cs="Times New Roman"/>
+      <w:sz w:val="24"/>
+      <w:szCs w:val="24"/>
+    </w:rPr>
+  </w:style>
+  <w:style w:type="paragraph" w:styleId="CommentText">
+    <w:name w:val="annotation text"/>
+    <w:basedOn w:val="Normal"/>
+    <w:link w:val="CommentTextChar"/>
+    <w:uiPriority w:val="99"/>
+    <w:unhideWhenUsed/>
+    <w:rsid w:val="00D90895"/>
+    <w:pPr>
+      <w:spacing w:after="0" w:line="240" w:lineRule="auto"/>
+    </w:pPr>
+    <w:rPr>
+      <w:sz w:val="20"/>
+      <w:szCs w:val="20"/>
+    </w:rPr>
+  </w:style>
+  <w:style w:type="character" w:customStyle="1" w:styleId="CommentTextChar">
+    <w:name w:val="Comment Text Char"/>
+    <w:basedOn w:val="DefaultParagraphFont"/>
+    <w:link w:val="CommentText"/>
+    <w:uiPriority w:val="99"/>
+    <w:rsid w:val="00D90895"/>
+    <w:rPr>
+      <w:sz w:val="20"/>
+      <w:szCs w:val="20"/>
+    </w:rPr>
+  </w:style>
 </w:styles>
 </file>
 

</xml_diff>